<commit_message>
fixes to DB, updated documentation
</commit_message>
<xml_diff>
--- a/documentation/Written Documentation/Documentation.docx
+++ b/documentation/Written Documentation/Documentation.docx
@@ -11,8 +11,6 @@
       <w:r>
         <w:t>Technology stack</w:t>
       </w:r>
-      <w:bookmarkStart w:id="0" w:name="_GoBack"/>
-      <w:bookmarkEnd w:id="0"/>
     </w:p>
     <w:p>
       <w:pPr>
@@ -71,7 +69,7 @@
         <w:jc w:val="both"/>
       </w:pPr>
       <w:r>
-        <w:t>The Python programming language is well known for its ease of use and because it’s great for rapid prototyping and iteration. Two of the most important features that we took into consideration when choosing were it’s minimal setup procedure and the code’s readability.</w:t>
+        <w:t>The Python programming language is well known for its ease of use and because it’s great for rapid prototyping and iteration. Two of the most important features that we took into consideration when choosing were its minimal setup procedure and the code’s readability.</w:t>
       </w:r>
     </w:p>
     <w:p>
@@ -79,9 +77,11 @@
         <w:pStyle w:val="Heading1"/>
         <w:jc w:val="both"/>
       </w:pPr>
+      <w:proofErr w:type="spellStart"/>
       <w:r>
         <w:t>SocketServer</w:t>
       </w:r>
+      <w:proofErr w:type="spellEnd"/>
       <w:r>
         <w:rPr>
           <w:rStyle w:val="IntenseReference"/>
@@ -113,7 +113,23 @@
         <w:jc w:val="both"/>
       </w:pPr>
       <w:r>
-        <w:t>The SocketServer module simplifies the task of writing network servers. The SocketServer.TCPServer class uses the Internet TCP protocol, which provides for continuous streams of data between the client and server.</w:t>
+        <w:t xml:space="preserve">The </w:t>
+      </w:r>
+      <w:proofErr w:type="spellStart"/>
+      <w:r>
+        <w:t>SocketServer</w:t>
+      </w:r>
+      <w:proofErr w:type="spellEnd"/>
+      <w:r>
+        <w:t xml:space="preserve"> module simplifies the task of writing network servers. The </w:t>
+      </w:r>
+      <w:proofErr w:type="spellStart"/>
+      <w:r>
+        <w:t>SocketServer.TCPServer</w:t>
+      </w:r>
+      <w:proofErr w:type="spellEnd"/>
+      <w:r>
+        <w:t xml:space="preserve"> class uses the Internet TCP protocol, which provides for continuous streams of data between the client and server.</w:t>
       </w:r>
     </w:p>
     <w:p>
@@ -131,6 +147,7 @@
           <w:u w:val="none"/>
         </w:rPr>
       </w:pPr>
+      <w:proofErr w:type="spellStart"/>
       <w:r>
         <w:rPr>
           <w:rStyle w:val="IntenseReference"/>
@@ -142,6 +159,7 @@
         </w:rPr>
         <w:t>BaseHTTPServer</w:t>
       </w:r>
+      <w:proofErr w:type="spellEnd"/>
       <w:r>
         <w:rPr>
           <w:rStyle w:val="IntenseReference"/>
@@ -200,10 +218,15 @@
         <w:t>Web server.</w:t>
       </w:r>
       <w:r>
-        <w:t xml:space="preserve"> We use the BaseHTTPServer.BaseHTTPRequestHandler </w:t>
-      </w:r>
-      <w:r>
-        <w:t>class to handle the HTTP requests that arrive at the server. The handler will parse the request and the headers, then call a method specific to the request type.</w:t>
+        <w:t xml:space="preserve"> We use the </w:t>
+      </w:r>
+      <w:proofErr w:type="spellStart"/>
+      <w:r>
+        <w:t>BaseHTTPServer.BaseHTTPRequestHandler</w:t>
+      </w:r>
+      <w:proofErr w:type="spellEnd"/>
+      <w:r>
+        <w:t xml:space="preserve"> class to handle the HTTP requests that arrive at the server. The handler will parse the request and the headers, then call a method specific to the request type.</w:t>
       </w:r>
     </w:p>
     <w:p>
@@ -221,9 +244,11 @@
           <w:u w:val="none"/>
         </w:rPr>
       </w:pPr>
+      <w:proofErr w:type="spellStart"/>
       <w:r>
         <w:t>urlparse</w:t>
       </w:r>
+      <w:proofErr w:type="spellEnd"/>
       <w:r>
         <w:rPr>
           <w:rStyle w:val="IntenseReference"/>
@@ -287,9 +312,11 @@
           <w:u w:val="none"/>
         </w:rPr>
       </w:pPr>
+      <w:proofErr w:type="spellStart"/>
       <w:r>
         <w:t>mimetypes</w:t>
       </w:r>
+      <w:proofErr w:type="spellEnd"/>
       <w:r>
         <w:rPr>
           <w:rStyle w:val="IntenseReference"/>
@@ -327,13 +354,21 @@
         <w:rPr>
           <w:rFonts w:eastAsiaTheme="minorHAnsi"/>
         </w:rPr>
-        <w:t xml:space="preserve">The mimetypes module converts between a filename or URL and the MIME type associated with the filename extension. The module </w:t>
-      </w:r>
+        <w:t xml:space="preserve">The </w:t>
+      </w:r>
+      <w:proofErr w:type="spellStart"/>
       <w:r>
         <w:rPr>
           <w:rFonts w:eastAsiaTheme="minorHAnsi"/>
         </w:rPr>
-        <w:t>provides a convenient way to match a requested file with its correct MIME type.</w:t>
+        <w:t>mimetypes</w:t>
+      </w:r>
+      <w:proofErr w:type="spellEnd"/>
+      <w:r>
+        <w:rPr>
+          <w:rFonts w:eastAsiaTheme="minorHAnsi"/>
+        </w:rPr>
+        <w:t xml:space="preserve"> module converts between a filename or URL and the MIME type associated with the filename extension. The module provides a convenient way to match a requested file with its correct MIME type.</w:t>
       </w:r>
     </w:p>
     <w:p>
@@ -344,9 +379,19 @@
           <w:rFonts w:eastAsiaTheme="minorHAnsi"/>
         </w:rPr>
       </w:pPr>
-      <w:r>
-        <w:t>os, shutil</w:t>
-      </w:r>
+      <w:proofErr w:type="spellStart"/>
+      <w:r>
+        <w:t>os</w:t>
+      </w:r>
+      <w:proofErr w:type="spellEnd"/>
+      <w:r>
+        <w:t xml:space="preserve">, </w:t>
+      </w:r>
+      <w:proofErr w:type="spellStart"/>
+      <w:r>
+        <w:t>shutil</w:t>
+      </w:r>
+      <w:proofErr w:type="spellEnd"/>
       <w:r>
         <w:rPr>
           <w:rStyle w:val="IntenseReference"/>
@@ -378,7 +423,23 @@
         <w:jc w:val="both"/>
       </w:pPr>
       <w:r>
-        <w:t>The os and shutil modules provide us with a basic file I/O system. They facilitate interaction with individual files from the disk.</w:t>
+        <w:t xml:space="preserve">The </w:t>
+      </w:r>
+      <w:proofErr w:type="spellStart"/>
+      <w:r>
+        <w:t>os</w:t>
+      </w:r>
+      <w:proofErr w:type="spellEnd"/>
+      <w:r>
+        <w:t xml:space="preserve"> and </w:t>
+      </w:r>
+      <w:proofErr w:type="spellStart"/>
+      <w:r>
+        <w:t>shutil</w:t>
+      </w:r>
+      <w:proofErr w:type="spellEnd"/>
+      <w:r>
+        <w:t xml:space="preserve"> modules provide us with a basic file I/O system. They facilitate interaction with individual files from the disk.</w:t>
       </w:r>
     </w:p>
     <w:p>
@@ -487,7 +548,11 @@
         <w:jc w:val="both"/>
       </w:pPr>
       <w:r>
-        <w:t>Jinja2 is a full featured template engine for Python. Essentially, templates can contain variables as well as some programming logic, which when evaluated (or rendered into HTML) are replaced with actual values. We plan on using this module for page generation since we believe that page generation by hand</w:t>
+        <w:t xml:space="preserve">Jinja2 is a full featured template engine for Python. Essentially, templates can contain variables as well as some programming logic, which when evaluated (or rendered into HTML) </w:t>
+      </w:r>
+      <w:r>
+        <w:lastRenderedPageBreak/>
+        <w:t>are replaced with actual values. We plan on using this module for page generation since we believe that page generation by hand</w:t>
       </w:r>
       <w:r>
         <w:t xml:space="preserve"> or directly through code</w:t>
@@ -636,6 +701,7 @@
         <w:pStyle w:val="Heading1"/>
         <w:jc w:val="both"/>
       </w:pPr>
+      <w:proofErr w:type="spellStart"/>
       <w:r>
         <w:rPr>
           <w:rStyle w:val="IntenseReference"/>
@@ -647,6 +713,7 @@
         </w:rPr>
         <w:t>hashlib</w:t>
       </w:r>
+      <w:proofErr w:type="spellEnd"/>
       <w:r>
         <w:rPr>
           <w:rStyle w:val="IntenseReference"/>
@@ -681,10 +748,7 @@
         </w:rPr>
       </w:pPr>
       <w:r>
-        <w:t xml:space="preserve">This package contains </w:t>
-      </w:r>
-      <w:r>
-        <w:t>hashing functions</w:t>
+        <w:t>This package contains hashing functions</w:t>
       </w:r>
       <w:r>
         <w:t>.</w:t>
@@ -808,7 +872,15 @@
         <w:jc w:val="both"/>
       </w:pPr>
       <w:r>
-        <w:t>More cutting edge features such as dynamic column support which allows us to get access to both SQL and NoSQL in the same database.</w:t>
+        <w:t xml:space="preserve">More </w:t>
+      </w:r>
+      <w:proofErr w:type="gramStart"/>
+      <w:r>
+        <w:t>cutting edge</w:t>
+      </w:r>
+      <w:proofErr w:type="gramEnd"/>
+      <w:r>
+        <w:t xml:space="preserve"> features such as dynamic column support which allows us to get access to both SQL and NoSQL in the same database.</w:t>
       </w:r>
     </w:p>
     <w:p>
@@ -834,7 +906,15 @@
         <w:jc w:val="both"/>
       </w:pPr>
       <w:r>
-        <w:t>MariaDB claims it has a much improved query optimizer and many other performance related improvements. Certain benchmarks show that MariaDB is radically faster than MySQL. Benchmarks don’t however always directly translate to real life situations. Faster is always better, even if it is just a bit faster.</w:t>
+        <w:t xml:space="preserve">MariaDB claims it has a </w:t>
+      </w:r>
+      <w:proofErr w:type="gramStart"/>
+      <w:r>
+        <w:t>much improved</w:t>
+      </w:r>
+      <w:proofErr w:type="gramEnd"/>
+      <w:r>
+        <w:t xml:space="preserve"> query optimizer and many other performance related improvements. Certain benchmarks show that MariaDB is radically faster than MySQL. Benchmarks don’t however always directly translate to real life situations. Faster is always better, even if it is just a bit faster.</w:t>
       </w:r>
     </w:p>
     <w:p>
@@ -847,7 +927,16 @@
         <w:jc w:val="both"/>
       </w:pPr>
       <w:r>
-        <w:t>A lot less bugs and compare to othe DB engines, less warnings and thus, easier debugging in case of something wrong.</w:t>
+        <w:t>L</w:t>
+      </w:r>
+      <w:r>
+        <w:t>ess bugs and compare to othe</w:t>
+      </w:r>
+      <w:r>
+        <w:t>r</w:t>
+      </w:r>
+      <w:r>
+        <w:t xml:space="preserve"> DB engines, easier debugging in case of something wrong.</w:t>
       </w:r>
     </w:p>
     <w:p>
@@ -857,11 +946,93 @@
     </w:p>
     <w:p>
       <w:pPr>
+        <w:pStyle w:val="Heading1"/>
+        <w:jc w:val="both"/>
+      </w:pPr>
+      <w:proofErr w:type="spellStart"/>
+      <w:r>
+        <w:rPr>
+          <w:rStyle w:val="Heading1Char"/>
+        </w:rPr>
+        <w:lastRenderedPageBreak/>
+        <w:t>mxODBC</w:t>
+      </w:r>
+      <w:proofErr w:type="spellEnd"/>
+      <w:r>
+        <w:t xml:space="preserve"> </w:t>
+      </w:r>
+      <w:r>
+        <w:rPr>
+          <w:rStyle w:val="IntenseReference"/>
+          <w:b w:val="0"/>
+          <w:bCs w:val="0"/>
+          <w:smallCaps w:val="0"/>
+          <w:color w:val="90A1CF" w:themeColor="accent1" w:themeTint="99"/>
+          <w:spacing w:val="0"/>
+          <w:sz w:val="24"/>
+          <w:u w:val="none"/>
+        </w:rPr>
+        <w:t>[</w:t>
+      </w:r>
+      <w:r>
+        <w:rPr>
+          <w:rStyle w:val="IntenseReference"/>
+          <w:b w:val="0"/>
+          <w:bCs w:val="0"/>
+          <w:smallCaps w:val="0"/>
+          <w:color w:val="90A1CF" w:themeColor="accent1" w:themeTint="99"/>
+          <w:spacing w:val="0"/>
+          <w:sz w:val="24"/>
+          <w:u w:val="none"/>
+        </w:rPr>
+        <w:t>Python module</w:t>
+      </w:r>
+      <w:r>
+        <w:rPr>
+          <w:rStyle w:val="IntenseReference"/>
+          <w:b w:val="0"/>
+          <w:bCs w:val="0"/>
+          <w:smallCaps w:val="0"/>
+          <w:color w:val="90A1CF" w:themeColor="accent1" w:themeTint="99"/>
+          <w:spacing w:val="0"/>
+          <w:sz w:val="24"/>
+          <w:u w:val="none"/>
+        </w:rPr>
+        <w:t>]</w:t>
+      </w:r>
+    </w:p>
+    <w:p>
+      <w:pPr>
+        <w:ind w:firstLine="720"/>
+        <w:jc w:val="both"/>
+      </w:pPr>
+      <w:r>
+        <w:t>This package is a Python API for ODBC compatible databases. We will be using this one because according to the wiki, it supports Python 2.7 while other APIs don't. It is also proprietary software and likely to be more stable</w:t>
+      </w:r>
+      <w:r>
+        <w:t>.</w:t>
+      </w:r>
+      <w:bookmarkStart w:id="0" w:name="_GoBack"/>
+      <w:bookmarkEnd w:id="0"/>
+    </w:p>
+    <w:p>
+      <w:pPr>
+        <w:ind w:firstLine="720"/>
+        <w:jc w:val="both"/>
+      </w:pPr>
+    </w:p>
+    <w:p>
+      <w:pPr>
+        <w:ind w:firstLine="720"/>
+        <w:jc w:val="both"/>
+      </w:pPr>
+    </w:p>
+    <w:p>
+      <w:pPr>
         <w:pStyle w:val="Title"/>
         <w:jc w:val="both"/>
       </w:pPr>
       <w:r>
-        <w:lastRenderedPageBreak/>
         <w:t>User</w:t>
       </w:r>
       <w:r>
@@ -1087,6 +1258,7 @@
         <w:rPr>
           <w:rStyle w:val="IntenseEmphasis"/>
         </w:rPr>
+        <w:lastRenderedPageBreak/>
         <w:t>Account settings</w:t>
       </w:r>
       <w:r>
@@ -1159,7 +1331,6 @@
         <w:jc w:val="both"/>
       </w:pPr>
       <w:r>
-        <w:lastRenderedPageBreak/>
         <w:t>Administrator</w:t>
       </w:r>
     </w:p>
@@ -2767,6 +2938,7 @@
   <w:style w:type="character" w:default="1" w:styleId="DefaultParagraphFont">
     <w:name w:val="Default Paragraph Font"/>
     <w:uiPriority w:val="1"/>
+    <w:semiHidden/>
     <w:unhideWhenUsed/>
   </w:style>
   <w:style w:type="table" w:default="1" w:styleId="TableNormal">

</xml_diff>

<commit_message>
Modified documentation, organized folders
</commit_message>
<xml_diff>
--- a/documentation/Written Documentation/Documentation.docx
+++ b/documentation/Written Documentation/Documentation.docx
@@ -3,6 +3,132 @@
 <w:document xmlns:wpc="http://schemas.microsoft.com/office/word/2010/wordprocessingCanvas" xmlns:cx="http://schemas.microsoft.com/office/drawing/2014/chartex" xmlns:cx1="http://schemas.microsoft.com/office/drawing/2015/9/8/chartex" xmlns:cx2="http://schemas.microsoft.com/office/drawing/2015/10/21/chartex" xmlns:cx3="http://schemas.microsoft.com/office/drawing/2016/5/9/chartex" xmlns:cx4="http://schemas.microsoft.com/office/drawing/2016/5/10/chartex" xmlns:cx5="http://schemas.microsoft.com/office/drawing/2016/5/11/chartex" xmlns:cx6="http://schemas.microsoft.com/office/drawing/2016/5/12/chartex" xmlns:cx7="http://schemas.microsoft.com/office/drawing/2016/5/13/chartex" xmlns:cx8="http://schemas.microsoft.com/office/drawing/2016/5/14/chartex" xmlns:mc="http://schemas.openxmlformats.org/markup-compatibility/2006" xmlns:aink="http://schemas.microsoft.com/office/drawing/2016/ink" xmlns:am3d="http://schemas.microsoft.com/office/drawing/2017/model3d" xmlns:o="urn:schemas-microsoft-com:office:office" xmlns:r="http://schemas.openxmlformats.org/officeDocument/2006/relationships" xmlns:m="http://schemas.openxmlformats.org/officeDocument/2006/math" xmlns:v="urn:schemas-microsoft-com:vml" xmlns:wp14="http://schemas.microsoft.com/office/word/2010/wordprocessingDrawing" xmlns:wp="http://schemas.openxmlformats.org/drawingml/2006/wordprocessingDrawing" xmlns:w10="urn:schemas-microsoft-com:office:word" xmlns:w="http://schemas.openxmlformats.org/wordprocessingml/2006/main" xmlns:w14="http://schemas.microsoft.com/office/word/2010/wordml" xmlns:w15="http://schemas.microsoft.com/office/word/2012/wordml" xmlns:w16cid="http://schemas.microsoft.com/office/word/2016/wordml/cid" xmlns:w16se="http://schemas.microsoft.com/office/word/2015/wordml/symex" xmlns:wpg="http://schemas.microsoft.com/office/word/2010/wordprocessingGroup" xmlns:wpi="http://schemas.microsoft.com/office/word/2010/wordprocessingInk" xmlns:wne="http://schemas.microsoft.com/office/word/2006/wordml" xmlns:wps="http://schemas.microsoft.com/office/word/2010/wordprocessingShape" mc:Ignorable="w14 w15 w16se w16cid wp14">
   <w:background w:color="FFFFFF" w:themeColor="background1"/>
   <w:body>
+    <w:p>
+      <w:pPr>
+        <w:pStyle w:val="Title"/>
+        <w:jc w:val="center"/>
+      </w:pPr>
+    </w:p>
+    <w:p>
+      <w:pPr>
+        <w:pStyle w:val="Title"/>
+        <w:jc w:val="center"/>
+      </w:pPr>
+    </w:p>
+    <w:p>
+      <w:pPr>
+        <w:pStyle w:val="Title"/>
+        <w:jc w:val="center"/>
+      </w:pPr>
+    </w:p>
+    <w:p>
+      <w:pPr>
+        <w:pStyle w:val="Title"/>
+        <w:jc w:val="center"/>
+      </w:pPr>
+    </w:p>
+    <w:p>
+      <w:pPr>
+        <w:pStyle w:val="Title"/>
+        <w:jc w:val="center"/>
+      </w:pPr>
+    </w:p>
+    <w:p>
+      <w:pPr>
+        <w:pStyle w:val="Title"/>
+        <w:jc w:val="center"/>
+      </w:pPr>
+    </w:p>
+    <w:p>
+      <w:pPr>
+        <w:pStyle w:val="Title"/>
+        <w:jc w:val="center"/>
+      </w:pPr>
+      <w:proofErr w:type="spellStart"/>
+      <w:r>
+        <w:t>AuctioX</w:t>
+      </w:r>
+      <w:proofErr w:type="spellEnd"/>
+      <w:r>
+        <w:t xml:space="preserve"> – Documentation</w:t>
+      </w:r>
+    </w:p>
+    <w:p/>
+    <w:p>
+      <w:pPr>
+        <w:jc w:val="center"/>
+      </w:pPr>
+      <w:proofErr w:type="spellStart"/>
+      <w:r>
+        <w:t>Baisan</w:t>
+      </w:r>
+      <w:proofErr w:type="spellEnd"/>
+      <w:r>
+        <w:t xml:space="preserve"> Razvan, </w:t>
+      </w:r>
+      <w:proofErr w:type="spellStart"/>
+      <w:r>
+        <w:t>Ciulin</w:t>
+      </w:r>
+      <w:proofErr w:type="spellEnd"/>
+      <w:r>
+        <w:t xml:space="preserve"> Adrian, </w:t>
+      </w:r>
+      <w:proofErr w:type="spellStart"/>
+      <w:r>
+        <w:t>Hirtobanu</w:t>
+      </w:r>
+      <w:proofErr w:type="spellEnd"/>
+      <w:r>
+        <w:t xml:space="preserve"> Gabriel, </w:t>
+      </w:r>
+      <w:proofErr w:type="spellStart"/>
+      <w:r>
+        <w:t>Vatamanu</w:t>
+      </w:r>
+      <w:proofErr w:type="spellEnd"/>
+      <w:r>
+        <w:t xml:space="preserve"> Vlad</w:t>
+      </w:r>
+    </w:p>
+    <w:p>
+      <w:pPr>
+        <w:jc w:val="center"/>
+      </w:pPr>
+      <w:r>
+        <w:t>Group A3</w:t>
+      </w:r>
+    </w:p>
+    <w:p>
+      <w:pPr>
+        <w:rPr>
+          <w:rFonts w:asciiTheme="majorHAnsi" w:eastAsiaTheme="majorEastAsia" w:hAnsiTheme="majorHAnsi" w:cstheme="majorBidi"/>
+          <w:color w:val="4A66AC" w:themeColor="accent1"/>
+          <w:spacing w:val="-10"/>
+          <w:sz w:val="56"/>
+          <w:szCs w:val="56"/>
+        </w:rPr>
+      </w:pPr>
+      <w:r>
+        <w:br w:type="page"/>
+      </w:r>
+    </w:p>
+    <w:p>
+      <w:pPr>
+        <w:pStyle w:val="Title"/>
+        <w:jc w:val="both"/>
+      </w:pPr>
+      <w:r>
+        <w:lastRenderedPageBreak/>
+        <w:t>Architecture – Modules</w:t>
+      </w:r>
+    </w:p>
+    <w:p/>
+    <w:p>
+      <w:bookmarkStart w:id="0" w:name="_GoBack"/>
+      <w:bookmarkEnd w:id="0"/>
+    </w:p>
+    <w:p/>
     <w:p>
       <w:pPr>
         <w:pStyle w:val="Title"/>
@@ -505,13 +631,8 @@
         <w:pStyle w:val="Heading1"/>
         <w:jc w:val="both"/>
       </w:pPr>
-    </w:p>
-    <w:p>
-      <w:pPr>
-        <w:pStyle w:val="Heading1"/>
-        <w:jc w:val="both"/>
-      </w:pPr>
-      <w:r>
+      <w:r>
+        <w:lastRenderedPageBreak/>
         <w:t>Jinja</w:t>
       </w:r>
       <w:r>
@@ -548,11 +669,7 @@
         <w:jc w:val="both"/>
       </w:pPr>
       <w:r>
-        <w:t xml:space="preserve">Jinja2 is a full featured template engine for Python. Essentially, templates can contain variables as well as some programming logic, which when evaluated (or rendered into HTML) </w:t>
-      </w:r>
-      <w:r>
-        <w:lastRenderedPageBreak/>
-        <w:t>are replaced with actual values. We plan on using this module for page generation since we believe that page generation by hand</w:t>
+        <w:t>Jinja2 is a full featured template engine for Python. Essentially, templates can contain variables as well as some programming logic, which when evaluated (or rendered into HTML) are replaced with actual values. We plan on using this module for page generation since we believe that page generation by hand</w:t>
       </w:r>
       <w:r>
         <w:t xml:space="preserve"> or directly through code</w:t>
@@ -940,11 +1057,6 @@
       </w:r>
     </w:p>
     <w:p>
-      <w:r>
-        <w:br w:type="page"/>
-      </w:r>
-    </w:p>
-    <w:p>
       <w:pPr>
         <w:pStyle w:val="Heading1"/>
         <w:jc w:val="both"/>
@@ -954,7 +1066,6 @@
         <w:rPr>
           <w:rStyle w:val="Heading1Char"/>
         </w:rPr>
-        <w:lastRenderedPageBreak/>
         <w:t>mxODBC</w:t>
       </w:r>
       <w:proofErr w:type="spellEnd"/>
@@ -1012,18 +1123,10 @@
       <w:r>
         <w:t>.</w:t>
       </w:r>
-      <w:bookmarkStart w:id="0" w:name="_GoBack"/>
-      <w:bookmarkEnd w:id="0"/>
-    </w:p>
-    <w:p>
-      <w:pPr>
-        <w:ind w:firstLine="720"/>
-        <w:jc w:val="both"/>
-      </w:pPr>
-    </w:p>
-    <w:p>
-      <w:pPr>
-        <w:ind w:firstLine="720"/>
+    </w:p>
+    <w:p>
+      <w:pPr>
+        <w:pStyle w:val="Title"/>
         <w:jc w:val="both"/>
       </w:pPr>
     </w:p>
@@ -1258,49 +1361,49 @@
         <w:rPr>
           <w:rStyle w:val="IntenseEmphasis"/>
         </w:rPr>
+        <w:t>Account settings</w:t>
+      </w:r>
+      <w:r>
+        <w:t xml:space="preserve"> – The page facilitates the deletion of listings created by the user, changing the password and viewing the transaction and feedback history.</w:t>
+      </w:r>
+    </w:p>
+    <w:p>
+      <w:pPr>
+        <w:jc w:val="both"/>
+      </w:pPr>
+      <w:r>
+        <w:rPr>
+          <w:rStyle w:val="IntenseEmphasis"/>
+        </w:rPr>
+        <w:t>Ask question</w:t>
+      </w:r>
+      <w:r>
+        <w:t xml:space="preserve"> – The user can add a public question for a certain listing.</w:t>
+      </w:r>
+    </w:p>
+    <w:p>
+      <w:pPr>
+        <w:jc w:val="both"/>
+      </w:pPr>
+      <w:r>
+        <w:rPr>
+          <w:rStyle w:val="IntenseEmphasis"/>
+        </w:rPr>
+        <w:t>Add feedback</w:t>
+      </w:r>
+      <w:r>
+        <w:t xml:space="preserve"> – User adds feedback for their transaction with the seller.</w:t>
+      </w:r>
+    </w:p>
+    <w:p>
+      <w:pPr>
+        <w:jc w:val="both"/>
+      </w:pPr>
+      <w:r>
+        <w:rPr>
+          <w:rStyle w:val="IntenseEmphasis"/>
+        </w:rPr>
         <w:lastRenderedPageBreak/>
-        <w:t>Account settings</w:t>
-      </w:r>
-      <w:r>
-        <w:t xml:space="preserve"> – The page facilitates the deletion of listings created by the user, changing the password and viewing the transaction and feedback history.</w:t>
-      </w:r>
-    </w:p>
-    <w:p>
-      <w:pPr>
-        <w:jc w:val="both"/>
-      </w:pPr>
-      <w:r>
-        <w:rPr>
-          <w:rStyle w:val="IntenseEmphasis"/>
-        </w:rPr>
-        <w:t>Ask question</w:t>
-      </w:r>
-      <w:r>
-        <w:t xml:space="preserve"> – The user can add a public question for a certain listing.</w:t>
-      </w:r>
-    </w:p>
-    <w:p>
-      <w:pPr>
-        <w:jc w:val="both"/>
-      </w:pPr>
-      <w:r>
-        <w:rPr>
-          <w:rStyle w:val="IntenseEmphasis"/>
-        </w:rPr>
-        <w:t>Add feedback</w:t>
-      </w:r>
-      <w:r>
-        <w:t xml:space="preserve"> – User adds feedback for their transaction with the seller.</w:t>
-      </w:r>
-    </w:p>
-    <w:p>
-      <w:pPr>
-        <w:jc w:val="both"/>
-      </w:pPr>
-      <w:r>
-        <w:rPr>
-          <w:rStyle w:val="IntenseEmphasis"/>
-        </w:rPr>
         <w:t>Ask for refund</w:t>
       </w:r>
       <w:r>
@@ -1410,6 +1513,150 @@
         <w:t xml:space="preserve"> </w:t>
       </w:r>
     </w:p>
+    <w:p>
+      <w:pPr>
+        <w:jc w:val="both"/>
+      </w:pPr>
+    </w:p>
+    <w:p>
+      <w:pPr>
+        <w:jc w:val="both"/>
+      </w:pPr>
+    </w:p>
+    <w:p>
+      <w:pPr>
+        <w:pStyle w:val="Title"/>
+      </w:pPr>
+      <w:r>
+        <w:t>Tasks</w:t>
+      </w:r>
+    </w:p>
+    <w:p/>
+    <w:p>
+      <w:pPr>
+        <w:rPr>
+          <w:lang w:eastAsia="ja-JP"/>
+        </w:rPr>
+      </w:pPr>
+      <w:r>
+        <w:t xml:space="preserve">Database &amp; Integration </w:t>
+      </w:r>
+      <w:r>
+        <w:rPr>
+          <w:lang w:eastAsia="ja-JP"/>
+        </w:rPr>
+        <w:t xml:space="preserve">– </w:t>
+      </w:r>
+      <w:proofErr w:type="spellStart"/>
+      <w:r>
+        <w:rPr>
+          <w:lang w:eastAsia="ja-JP"/>
+        </w:rPr>
+        <w:t>Hirtobanu</w:t>
+      </w:r>
+      <w:proofErr w:type="spellEnd"/>
+      <w:r>
+        <w:rPr>
+          <w:lang w:eastAsia="ja-JP"/>
+        </w:rPr>
+        <w:t xml:space="preserve"> Gabriel</w:t>
+      </w:r>
+    </w:p>
+    <w:p>
+      <w:pPr>
+        <w:rPr>
+          <w:lang w:eastAsia="ja-JP"/>
+        </w:rPr>
+      </w:pPr>
+      <w:r>
+        <w:rPr>
+          <w:lang w:eastAsia="ja-JP"/>
+        </w:rPr>
+        <w:t xml:space="preserve">User Management – </w:t>
+      </w:r>
+      <w:proofErr w:type="spellStart"/>
+      <w:r>
+        <w:rPr>
+          <w:lang w:eastAsia="ja-JP"/>
+        </w:rPr>
+        <w:t>Ciulin</w:t>
+      </w:r>
+      <w:proofErr w:type="spellEnd"/>
+      <w:r>
+        <w:rPr>
+          <w:lang w:eastAsia="ja-JP"/>
+        </w:rPr>
+        <w:t xml:space="preserve"> Adrian-Mihai</w:t>
+      </w:r>
+    </w:p>
+    <w:p>
+      <w:pPr>
+        <w:rPr>
+          <w:lang w:eastAsia="ja-JP"/>
+        </w:rPr>
+      </w:pPr>
+      <w:r>
+        <w:rPr>
+          <w:lang w:eastAsia="ja-JP"/>
+        </w:rPr>
+        <w:t>Product Management</w:t>
+      </w:r>
+      <w:r>
+        <w:rPr>
+          <w:lang w:eastAsia="ja-JP"/>
+        </w:rPr>
+        <w:t>, Server</w:t>
+      </w:r>
+      <w:r>
+        <w:rPr>
+          <w:lang w:eastAsia="ja-JP"/>
+        </w:rPr>
+        <w:t xml:space="preserve"> – Razvan </w:t>
+      </w:r>
+      <w:proofErr w:type="spellStart"/>
+      <w:r>
+        <w:rPr>
+          <w:lang w:eastAsia="ja-JP"/>
+        </w:rPr>
+        <w:t>Baisan</w:t>
+      </w:r>
+      <w:proofErr w:type="spellEnd"/>
+    </w:p>
+    <w:p>
+      <w:pPr>
+        <w:rPr>
+          <w:lang w:eastAsia="ja-JP"/>
+        </w:rPr>
+      </w:pPr>
+      <w:r>
+        <w:rPr>
+          <w:lang w:eastAsia="ja-JP"/>
+        </w:rPr>
+        <w:t xml:space="preserve">Administration system – </w:t>
+      </w:r>
+      <w:proofErr w:type="spellStart"/>
+      <w:r>
+        <w:rPr>
+          <w:lang w:eastAsia="ja-JP"/>
+        </w:rPr>
+        <w:t>Vatamanu</w:t>
+      </w:r>
+      <w:proofErr w:type="spellEnd"/>
+      <w:r>
+        <w:rPr>
+          <w:lang w:eastAsia="ja-JP"/>
+        </w:rPr>
+        <w:t xml:space="preserve"> Vlad</w:t>
+      </w:r>
+    </w:p>
+    <w:p>
+      <w:pPr>
+        <w:rPr>
+          <w:lang w:eastAsia="ja-JP"/>
+        </w:rPr>
+      </w:pPr>
+    </w:p>
+    <w:p/>
     <w:sectPr>
       <w:headerReference w:type="even" r:id="rId8"/>
       <w:headerReference w:type="default" r:id="rId9"/>

</xml_diff>